<commit_message>
finalised updated documents, added new git log,renamed git_log to old_git_log
</commit_message>
<xml_diff>
--- a/Software Testing Report.docx
+++ b/Software Testing Report.docx
@@ -214,7 +214,7 @@
                 <w:noProof/>
                 <w:webHidden/>
               </w:rPr>
-              <w:t>3</w:t>
+              <w:t>2</w:t>
             </w:r>
             <w:r>
               <w:rPr>
@@ -302,7 +302,7 @@
                 <w:noProof/>
                 <w:webHidden/>
               </w:rPr>
-              <w:t>6</w:t>
+              <w:t>5</w:t>
             </w:r>
             <w:r>
               <w:rPr>
@@ -390,7 +390,7 @@
                 <w:noProof/>
                 <w:webHidden/>
               </w:rPr>
-              <w:t>7</w:t>
+              <w:t>6</w:t>
             </w:r>
             <w:r>
               <w:rPr>
@@ -1185,23 +1185,7 @@
                 <w:sz w:val="20"/>
                 <w:szCs w:val="20"/>
               </w:rPr>
-              <w:t xml:space="preserve">PASSED </w:t>
-            </w:r>
-            <w:r>
-              <w:rPr>
-                <w:rFonts w:cstheme="minorHAnsi"/>
-                <w:sz w:val="20"/>
-                <w:szCs w:val="20"/>
-              </w:rPr>
-              <w:t xml:space="preserve">= </w:t>
-            </w:r>
-            <w:r>
-              <w:rPr>
-                <w:rFonts w:cstheme="minorHAnsi"/>
-                <w:sz w:val="20"/>
-                <w:szCs w:val="20"/>
-              </w:rPr>
-              <w:t>Error: Input not string</w:t>
+              <w:t>PASSED = Error: Input not string</w:t>
             </w:r>
           </w:p>
         </w:tc>
@@ -2800,15 +2784,7 @@
                 <w:sz w:val="20"/>
                 <w:szCs w:val="20"/>
               </w:rPr>
-              <w:t>PASSED</w:t>
-            </w:r>
-            <w:r>
-              <w:rPr>
-                <w:rFonts w:cstheme="minorHAnsi"/>
-                <w:sz w:val="20"/>
-                <w:szCs w:val="20"/>
-              </w:rPr>
-              <w:t xml:space="preserve"> </w:t>
+              <w:t xml:space="preserve">PASSED </w:t>
             </w:r>
           </w:p>
         </w:tc>
@@ -4611,9 +4587,12 @@
     <w:p>
       <w:pPr>
         <w:sectPr>
+          <w:footerReference w:type="default" r:id="rId11"/>
           <w:pgSz w:w="16838" w:h="11906" w:orient="landscape"/>
           <w:pgMar w:top="1440" w:right="1440" w:bottom="1440" w:left="1440" w:header="708" w:footer="708" w:gutter="0"/>
+          <w:pgNumType w:start="0"/>
           <w:cols w:space="708"/>
+          <w:titlePg/>
           <w:docGrid w:linePitch="360"/>
         </w:sectPr>
       </w:pPr>
@@ -4621,6 +4600,9 @@
     <w:p/>
     <w:p>
       <w:r>
+        <w:rPr>
+          <w:noProof/>
+        </w:rPr>
         <w:drawing>
           <wp:inline distT="0" distB="0" distL="0" distR="0" wp14:anchorId="4AED87D1" wp14:editId="01293579">
             <wp:extent cx="5904988" cy="6537278"/>
@@ -4637,7 +4619,7 @@
                     <pic:cNvPicPr/>
                   </pic:nvPicPr>
                   <pic:blipFill>
-                    <a:blip r:embed="rId9"/>
+                    <a:blip r:embed="rId12"/>
                     <a:stretch>
                       <a:fillRect/>
                     </a:stretch>
@@ -4767,6 +4749,9 @@
     </w:p>
     <w:p>
       <w:r>
+        <w:rPr>
+          <w:noProof/>
+        </w:rPr>
         <w:drawing>
           <wp:inline distT="0" distB="0" distL="0" distR="0" wp14:anchorId="5CC68587" wp14:editId="27E60DFA">
             <wp:extent cx="5731510" cy="2181860"/>
@@ -4783,7 +4768,7 @@
                     <pic:cNvPicPr/>
                   </pic:nvPicPr>
                   <pic:blipFill>
-                    <a:blip r:embed="rId10"/>
+                    <a:blip r:embed="rId13"/>
                     <a:stretch>
                       <a:fillRect/>
                     </a:stretch>
@@ -4855,10 +4840,7 @@
     </w:p>
     <w:p>
       <w:r>
-        <w:t>Requirements Acceptance Testing involves comparing defined software requirements to actual capabilities, categorising conditions as fully met, partially met, or unmet, and indicating whether they passed or failed</w:t>
-      </w:r>
-      <w:r>
-        <w:t>.</w:t>
+        <w:t>Requirements Acceptance Testing involves comparing defined software requirements to actual capabilities, categorising conditions as fully met, partially met, or unmet, and indicating whether they passed or failed.</w:t>
       </w:r>
     </w:p>
     <w:p>
@@ -6082,6 +6064,109 @@
     </w:sectPr>
   </w:body>
 </w:document>
+</file>
+
+<file path=word/endnotes.xml><?xml version="1.0" encoding="utf-8"?>
+<w:endnotes xmlns:wpc="http://schemas.microsoft.com/office/word/2010/wordprocessingCanvas" xmlns:cx="http://schemas.microsoft.com/office/drawing/2014/chartex" xmlns:cx1="http://schemas.microsoft.com/office/drawing/2015/9/8/chartex" xmlns:cx2="http://schemas.microsoft.com/office/drawing/2015/10/21/chartex" xmlns:cx3="http://schemas.microsoft.com/office/drawing/2016/5/9/chartex" xmlns:cx4="http://schemas.microsoft.com/office/drawing/2016/5/10/chartex" xmlns:cx5="http://schemas.microsoft.com/office/drawing/2016/5/11/chartex" xmlns:cx6="http://schemas.microsoft.com/office/drawing/2016/5/12/chartex" xmlns:cx7="http://schemas.microsoft.com/office/drawing/2016/5/13/chartex" xmlns:cx8="http://schemas.microsoft.com/office/drawing/2016/5/14/chartex" xmlns:mc="http://schemas.openxmlformats.org/markup-compatibility/2006" xmlns:aink="http://schemas.microsoft.com/office/drawing/2016/ink" xmlns:am3d="http://schemas.microsoft.com/office/drawing/2017/model3d" xmlns:o="urn:schemas-microsoft-com:office:office" xmlns:oel="http://schemas.microsoft.com/office/2019/extlst" xmlns:r="http://schemas.openxmlformats.org/officeDocument/2006/relationships" xmlns:m="http://schemas.openxmlformats.org/officeDocument/2006/math" xmlns:v="urn:schemas-microsoft-com:vml" xmlns:wp14="http://schemas.microsoft.com/office/word/2010/wordprocessingDrawing" xmlns:wp="http://schemas.openxmlformats.org/drawingml/2006/wordprocessingDrawing" xmlns:w10="urn:schemas-microsoft-com:office:word" xmlns:w="http://schemas.openxmlformats.org/wordprocessingml/2006/main" xmlns:w14="http://schemas.microsoft.com/office/word/2010/wordml" xmlns:w15="http://schemas.microsoft.com/office/word/2012/wordml" xmlns:w16cex="http://schemas.microsoft.com/office/word/2018/wordml/cex" xmlns:w16cid="http://schemas.microsoft.com/office/word/2016/wordml/cid" xmlns:w16="http://schemas.microsoft.com/office/word/2018/wordml" xmlns:w16sdtdh="http://schemas.microsoft.com/office/word/2020/wordml/sdtdatahash" xmlns:w16se="http://schemas.microsoft.com/office/word/2015/wordml/symex" xmlns:wpg="http://schemas.microsoft.com/office/word/2010/wordprocessingGroup" xmlns:wpi="http://schemas.microsoft.com/office/word/2010/wordprocessingInk" xmlns:wne="http://schemas.microsoft.com/office/word/2006/wordml" xmlns:wps="http://schemas.microsoft.com/office/word/2010/wordprocessingShape" mc:Ignorable="w14 w15 w16se w16cid w16 w16cex w16sdtdh wp14">
+  <w:endnote w:type="separator" w:id="-1">
+    <w:p>
+      <w:pPr>
+        <w:spacing w:after="0" w:line="240" w:lineRule="auto"/>
+      </w:pPr>
+      <w:r>
+        <w:separator/>
+      </w:r>
+    </w:p>
+  </w:endnote>
+  <w:endnote w:type="continuationSeparator" w:id="0">
+    <w:p>
+      <w:pPr>
+        <w:spacing w:after="0" w:line="240" w:lineRule="auto"/>
+      </w:pPr>
+      <w:r>
+        <w:continuationSeparator/>
+      </w:r>
+    </w:p>
+  </w:endnote>
+</w:endnotes>
+</file>
+
+<file path=word/footer1.xml><?xml version="1.0" encoding="utf-8"?>
+<w:ftr xmlns:wpc="http://schemas.microsoft.com/office/word/2010/wordprocessingCanvas" xmlns:cx="http://schemas.microsoft.com/office/drawing/2014/chartex" xmlns:cx1="http://schemas.microsoft.com/office/drawing/2015/9/8/chartex" xmlns:cx2="http://schemas.microsoft.com/office/drawing/2015/10/21/chartex" xmlns:cx3="http://schemas.microsoft.com/office/drawing/2016/5/9/chartex" xmlns:cx4="http://schemas.microsoft.com/office/drawing/2016/5/10/chartex" xmlns:cx5="http://schemas.microsoft.com/office/drawing/2016/5/11/chartex" xmlns:cx6="http://schemas.microsoft.com/office/drawing/2016/5/12/chartex" xmlns:cx7="http://schemas.microsoft.com/office/drawing/2016/5/13/chartex" xmlns:cx8="http://schemas.microsoft.com/office/drawing/2016/5/14/chartex" xmlns:mc="http://schemas.openxmlformats.org/markup-compatibility/2006" xmlns:aink="http://schemas.microsoft.com/office/drawing/2016/ink" xmlns:am3d="http://schemas.microsoft.com/office/drawing/2017/model3d" xmlns:o="urn:schemas-microsoft-com:office:office" xmlns:oel="http://schemas.microsoft.com/office/2019/extlst" xmlns:r="http://schemas.openxmlformats.org/officeDocument/2006/relationships" xmlns:m="http://schemas.openxmlformats.org/officeDocument/2006/math" xmlns:v="urn:schemas-microsoft-com:vml" xmlns:wp14="http://schemas.microsoft.com/office/word/2010/wordprocessingDrawing" xmlns:wp="http://schemas.openxmlformats.org/drawingml/2006/wordprocessingDrawing" xmlns:w10="urn:schemas-microsoft-com:office:word" xmlns:w="http://schemas.openxmlformats.org/wordprocessingml/2006/main" xmlns:w14="http://schemas.microsoft.com/office/word/2010/wordml" xmlns:w15="http://schemas.microsoft.com/office/word/2012/wordml" xmlns:w16cex="http://schemas.microsoft.com/office/word/2018/wordml/cex" xmlns:w16cid="http://schemas.microsoft.com/office/word/2016/wordml/cid" xmlns:w16="http://schemas.microsoft.com/office/word/2018/wordml" xmlns:w16sdtdh="http://schemas.microsoft.com/office/word/2020/wordml/sdtdatahash" xmlns:w16se="http://schemas.microsoft.com/office/word/2015/wordml/symex" xmlns:wpg="http://schemas.microsoft.com/office/word/2010/wordprocessingGroup" xmlns:wpi="http://schemas.microsoft.com/office/word/2010/wordprocessingInk" xmlns:wne="http://schemas.microsoft.com/office/word/2006/wordml" xmlns:wps="http://schemas.microsoft.com/office/word/2010/wordprocessingShape" mc:Ignorable="w14 w15 w16se w16cid w16 w16cex w16sdtdh wp14">
+  <w:sdt>
+    <w:sdtPr>
+      <w:id w:val="1151099505"/>
+      <w:docPartObj>
+        <w:docPartGallery w:val="Page Numbers (Bottom of Page)"/>
+        <w:docPartUnique/>
+      </w:docPartObj>
+    </w:sdtPr>
+    <w:sdtEndPr>
+      <w:rPr>
+        <w:noProof/>
+      </w:rPr>
+    </w:sdtEndPr>
+    <w:sdtContent>
+      <w:p>
+        <w:pPr>
+          <w:pStyle w:val="Footer"/>
+          <w:jc w:val="right"/>
+        </w:pPr>
+        <w:r>
+          <w:fldChar w:fldCharType="begin"/>
+        </w:r>
+        <w:r>
+          <w:instrText xml:space="preserve"> PAGE   \* MERGEFORMAT </w:instrText>
+        </w:r>
+        <w:r>
+          <w:fldChar w:fldCharType="separate"/>
+        </w:r>
+        <w:r>
+          <w:rPr>
+            <w:noProof/>
+          </w:rPr>
+          <w:t>2</w:t>
+        </w:r>
+        <w:r>
+          <w:rPr>
+            <w:noProof/>
+          </w:rPr>
+          <w:fldChar w:fldCharType="end"/>
+        </w:r>
+      </w:p>
+    </w:sdtContent>
+  </w:sdt>
+  <w:p>
+    <w:pPr>
+      <w:pStyle w:val="Footer"/>
+    </w:pPr>
+  </w:p>
+</w:ftr>
+</file>
+
+<file path=word/footnotes.xml><?xml version="1.0" encoding="utf-8"?>
+<w:footnotes xmlns:wpc="http://schemas.microsoft.com/office/word/2010/wordprocessingCanvas" xmlns:cx="http://schemas.microsoft.com/office/drawing/2014/chartex" xmlns:cx1="http://schemas.microsoft.com/office/drawing/2015/9/8/chartex" xmlns:cx2="http://schemas.microsoft.com/office/drawing/2015/10/21/chartex" xmlns:cx3="http://schemas.microsoft.com/office/drawing/2016/5/9/chartex" xmlns:cx4="http://schemas.microsoft.com/office/drawing/2016/5/10/chartex" xmlns:cx5="http://schemas.microsoft.com/office/drawing/2016/5/11/chartex" xmlns:cx6="http://schemas.microsoft.com/office/drawing/2016/5/12/chartex" xmlns:cx7="http://schemas.microsoft.com/office/drawing/2016/5/13/chartex" xmlns:cx8="http://schemas.microsoft.com/office/drawing/2016/5/14/chartex" xmlns:mc="http://schemas.openxmlformats.org/markup-compatibility/2006" xmlns:aink="http://schemas.microsoft.com/office/drawing/2016/ink" xmlns:am3d="http://schemas.microsoft.com/office/drawing/2017/model3d" xmlns:o="urn:schemas-microsoft-com:office:office" xmlns:oel="http://schemas.microsoft.com/office/2019/extlst" xmlns:r="http://schemas.openxmlformats.org/officeDocument/2006/relationships" xmlns:m="http://schemas.openxmlformats.org/officeDocument/2006/math" xmlns:v="urn:schemas-microsoft-com:vml" xmlns:wp14="http://schemas.microsoft.com/office/word/2010/wordprocessingDrawing" xmlns:wp="http://schemas.openxmlformats.org/drawingml/2006/wordprocessingDrawing" xmlns:w10="urn:schemas-microsoft-com:office:word" xmlns:w="http://schemas.openxmlformats.org/wordprocessingml/2006/main" xmlns:w14="http://schemas.microsoft.com/office/word/2010/wordml" xmlns:w15="http://schemas.microsoft.com/office/word/2012/wordml" xmlns:w16cex="http://schemas.microsoft.com/office/word/2018/wordml/cex" xmlns:w16cid="http://schemas.microsoft.com/office/word/2016/wordml/cid" xmlns:w16="http://schemas.microsoft.com/office/word/2018/wordml" xmlns:w16sdtdh="http://schemas.microsoft.com/office/word/2020/wordml/sdtdatahash" xmlns:w16se="http://schemas.microsoft.com/office/word/2015/wordml/symex" xmlns:wpg="http://schemas.microsoft.com/office/word/2010/wordprocessingGroup" xmlns:wpi="http://schemas.microsoft.com/office/word/2010/wordprocessingInk" xmlns:wne="http://schemas.microsoft.com/office/word/2006/wordml" xmlns:wps="http://schemas.microsoft.com/office/word/2010/wordprocessingShape" mc:Ignorable="w14 w15 w16se w16cid w16 w16cex w16sdtdh wp14">
+  <w:footnote w:type="separator" w:id="-1">
+    <w:p>
+      <w:pPr>
+        <w:spacing w:after="0" w:line="240" w:lineRule="auto"/>
+      </w:pPr>
+      <w:r>
+        <w:separator/>
+      </w:r>
+    </w:p>
+  </w:footnote>
+  <w:footnote w:type="continuationSeparator" w:id="0">
+    <w:p>
+      <w:pPr>
+        <w:spacing w:after="0" w:line="240" w:lineRule="auto"/>
+      </w:pPr>
+      <w:r>
+        <w:continuationSeparator/>
+      </w:r>
+    </w:p>
+  </w:footnote>
+</w:footnotes>
 </file>
 
 <file path=word/numbering.xml><?xml version="1.0" encoding="utf-8"?>
@@ -8019,6 +8104,50 @@
     <w:basedOn w:val="DefaultParagraphFont"/>
     <w:rsid w:val="00BA3DA8"/>
   </w:style>
+  <w:style w:type="paragraph" w:styleId="Header">
+    <w:name w:val="header"/>
+    <w:basedOn w:val="Normal"/>
+    <w:link w:val="HeaderChar"/>
+    <w:uiPriority w:val="99"/>
+    <w:unhideWhenUsed/>
+    <w:rsid w:val="00891709"/>
+    <w:pPr>
+      <w:tabs>
+        <w:tab w:val="center" w:pos="4513"/>
+        <w:tab w:val="right" w:pos="9026"/>
+      </w:tabs>
+      <w:spacing w:after="0" w:line="240" w:lineRule="auto"/>
+    </w:pPr>
+  </w:style>
+  <w:style w:type="character" w:customStyle="1" w:styleId="HeaderChar">
+    <w:name w:val="Header Char"/>
+    <w:basedOn w:val="DefaultParagraphFont"/>
+    <w:link w:val="Header"/>
+    <w:uiPriority w:val="99"/>
+    <w:rsid w:val="00891709"/>
+  </w:style>
+  <w:style w:type="paragraph" w:styleId="Footer">
+    <w:name w:val="footer"/>
+    <w:basedOn w:val="Normal"/>
+    <w:link w:val="FooterChar"/>
+    <w:uiPriority w:val="99"/>
+    <w:unhideWhenUsed/>
+    <w:rsid w:val="00891709"/>
+    <w:pPr>
+      <w:tabs>
+        <w:tab w:val="center" w:pos="4513"/>
+        <w:tab w:val="right" w:pos="9026"/>
+      </w:tabs>
+      <w:spacing w:after="0" w:line="240" w:lineRule="auto"/>
+    </w:pPr>
+  </w:style>
+  <w:style w:type="character" w:customStyle="1" w:styleId="FooterChar">
+    <w:name w:val="Footer Char"/>
+    <w:basedOn w:val="DefaultParagraphFont"/>
+    <w:link w:val="Footer"/>
+    <w:uiPriority w:val="99"/>
+    <w:rsid w:val="00891709"/>
+  </w:style>
 </w:styles>
 </file>
 
@@ -8505,12 +8634,11 @@
 </file>
 
 <file path=customXml/item2.xml><?xml version="1.0" encoding="utf-8"?>
-<?mso-contentType ?>
-<FormTemplates xmlns="http://schemas.microsoft.com/sharepoint/v3/contenttype/forms">
-  <Display>DocumentLibraryForm</Display>
-  <Edit>DocumentLibraryForm</Edit>
-  <New>DocumentLibraryForm</New>
-</FormTemplates>
+<p:properties xmlns:p="http://schemas.microsoft.com/office/2006/metadata/properties" xmlns:xsi="http://www.w3.org/2001/XMLSchema-instance" xmlns:pc="http://schemas.microsoft.com/office/infopath/2007/PartnerControls">
+  <documentManagement>
+    <_activity xmlns="c92308a8-1835-41e9-8926-04f7d96944eb" xsi:nil="true"/>
+  </documentManagement>
+</p:properties>
 </file>
 
 <file path=customXml/item3.xml><?xml version="1.0" encoding="utf-8"?>
@@ -8518,11 +8646,12 @@
 </file>
 
 <file path=customXml/item4.xml><?xml version="1.0" encoding="utf-8"?>
-<p:properties xmlns:p="http://schemas.microsoft.com/office/2006/metadata/properties" xmlns:xsi="http://www.w3.org/2001/XMLSchema-instance" xmlns:pc="http://schemas.microsoft.com/office/infopath/2007/PartnerControls">
-  <documentManagement>
-    <_activity xmlns="c92308a8-1835-41e9-8926-04f7d96944eb" xsi:nil="true"/>
-  </documentManagement>
-</p:properties>
+<?mso-contentType ?>
+<FormTemplates xmlns="http://schemas.microsoft.com/sharepoint/v3/contenttype/forms">
+  <Display>DocumentLibraryForm</Display>
+  <Edit>DocumentLibraryForm</Edit>
+  <New>DocumentLibraryForm</New>
+</FormTemplates>
 </file>
 
 <file path=customXml/itemProps1.xml><?xml version="1.0" encoding="utf-8"?>
@@ -8545,9 +8674,11 @@
 </file>
 
 <file path=customXml/itemProps2.xml><?xml version="1.0" encoding="utf-8"?>
-<ds:datastoreItem xmlns:ds="http://schemas.openxmlformats.org/officeDocument/2006/customXml" ds:itemID="{60185D1A-2F56-474E-BADF-62AC2AEBCDF3}">
+<ds:datastoreItem xmlns:ds="http://schemas.openxmlformats.org/officeDocument/2006/customXml" ds:itemID="{E2F4B2B2-1857-48C5-B00E-4B866EB0F866}">
   <ds:schemaRefs>
-    <ds:schemaRef ds:uri="http://schemas.microsoft.com/sharepoint/v3/contenttype/forms"/>
+    <ds:schemaRef ds:uri="http://schemas.microsoft.com/office/2006/metadata/properties"/>
+    <ds:schemaRef ds:uri="http://schemas.microsoft.com/office/infopath/2007/PartnerControls"/>
+    <ds:schemaRef ds:uri="c92308a8-1835-41e9-8926-04f7d96944eb"/>
   </ds:schemaRefs>
 </ds:datastoreItem>
 </file>
@@ -8561,18 +8692,9 @@
 </file>
 
 <file path=customXml/itemProps4.xml><?xml version="1.0" encoding="utf-8"?>
-<ds:datastoreItem xmlns:ds="http://schemas.openxmlformats.org/officeDocument/2006/customXml" ds:itemID="{E2F4B2B2-1857-48C5-B00E-4B866EB0F866}">
+<ds:datastoreItem xmlns:ds="http://schemas.openxmlformats.org/officeDocument/2006/customXml" ds:itemID="{60185D1A-2F56-474E-BADF-62AC2AEBCDF3}">
   <ds:schemaRefs>
-    <ds:schemaRef ds:uri="http://schemas.microsoft.com/office/2006/documentManagement/types"/>
-    <ds:schemaRef ds:uri="http://www.w3.org/XML/1998/namespace"/>
-    <ds:schemaRef ds:uri="http://purl.org/dc/dcmitype/"/>
-    <ds:schemaRef ds:uri="http://schemas.microsoft.com/office/infopath/2007/PartnerControls"/>
-    <ds:schemaRef ds:uri="c92308a8-1835-41e9-8926-04f7d96944eb"/>
-    <ds:schemaRef ds:uri="http://schemas.openxmlformats.org/package/2006/metadata/core-properties"/>
-    <ds:schemaRef ds:uri="http://purl.org/dc/terms/"/>
-    <ds:schemaRef ds:uri="e356df2a-e0c9-4065-84cd-66458133e470"/>
-    <ds:schemaRef ds:uri="http://schemas.microsoft.com/office/2006/metadata/properties"/>
-    <ds:schemaRef ds:uri="http://purl.org/dc/elements/1.1/"/>
+    <ds:schemaRef ds:uri="http://schemas.microsoft.com/sharepoint/v3/contenttype/forms"/>
   </ds:schemaRefs>
 </ds:datastoreItem>
 </file>

</xml_diff>